<commit_message>
Made some changes to the Domain Writeup
</commit_message>
<xml_diff>
--- a/CLCDomainWriteUp.docx
+++ b/CLCDomainWriteUp.docx
@@ -192,7 +192,43 @@
         <w:rPr>
           <w:color w:val="000000"/>
         </w:rPr>
-        <w:t xml:space="preserve"> and add them to their cart. Once the user is done searching through the library, they can go to checkout to purchase </w:t>
+        <w:t xml:space="preserve"> </w:t>
+      </w:r>
+      <w:r>
+        <w:rPr>
+          <w:color w:val="000000"/>
+        </w:rPr>
+        <w:t>that are available for purchase.</w:t>
+      </w:r>
+      <w:r>
+        <w:rPr>
+          <w:color w:val="000000"/>
+        </w:rPr>
+        <w:t xml:space="preserve"> </w:t>
+      </w:r>
+      <w:r>
+        <w:rPr>
+          <w:color w:val="000000"/>
+        </w:rPr>
+        <w:t xml:space="preserve">As the user finds books that they would like to purchase, they can be added to the personal cart that is tied to their login. </w:t>
+      </w:r>
+      <w:r>
+        <w:rPr>
+          <w:color w:val="000000"/>
+        </w:rPr>
+        <w:t>Once the user is done searching through the library</w:t>
+      </w:r>
+      <w:r>
+        <w:rPr>
+          <w:color w:val="000000"/>
+        </w:rPr>
+        <w:t xml:space="preserve"> and adding books</w:t>
+      </w:r>
+      <w:r>
+        <w:rPr>
+          <w:color w:val="000000"/>
+        </w:rPr>
+        <w:t xml:space="preserve">, they can go to checkout to purchase </w:t>
       </w:r>
       <w:r>
         <w:rPr>
@@ -240,19 +276,37 @@
           <w:color w:val="000000"/>
         </w:rPr>
         <w:tab/>
-        <w:t xml:space="preserve">Some of the standout features of the application will be an initial welcome page that greets the user when they come into the store. This will contain links for the user to either sign up or login to the application before they can search through the library. This application will also implement an item cart system that will track the user’s favorite books so that they can purchase them all at once. A search feature will also be created so that books can be filtered and viewed from multiple </w:t>
+        <w:t xml:space="preserve">Some of the standout features of the application will be an initial welcome page that greets the user when they come into the store. This will contain links for the user to either sign up or login to the application before they can search through the library. </w:t>
       </w:r>
       <w:r>
         <w:rPr>
           <w:color w:val="000000"/>
         </w:rPr>
-        <w:t>field</w:t>
+        <w:t xml:space="preserve">Once the user is signed in, they can view the available list of eBooks and filter them through several different search criteria. </w:t>
       </w:r>
       <w:r>
         <w:rPr>
           <w:color w:val="000000"/>
         </w:rPr>
-        <w:t xml:space="preserve"> requirements. </w:t>
+        <w:t xml:space="preserve">This application will also implement an item cart system that will track the user’s </w:t>
+      </w:r>
+      <w:r>
+        <w:rPr>
+          <w:color w:val="000000"/>
+        </w:rPr>
+        <w:t>selected</w:t>
+      </w:r>
+      <w:r>
+        <w:rPr>
+          <w:color w:val="000000"/>
+        </w:rPr>
+        <w:t xml:space="preserve"> books so that they can purchase them all at once.</w:t>
+      </w:r>
+      <w:r>
+        <w:rPr>
+          <w:color w:val="000000"/>
+        </w:rPr>
+        <w:t xml:space="preserve"> When purchasing, the user will navigate through verifying their information and the sale will then be allowed to go through. There will also be a user account page which lets the user change their personal information such as username, email, and password. When changing these fields the application will check to make sure that the new information is unique when necessary, and valid for each particular instance.</w:t>
       </w:r>
     </w:p>
     <w:p>
@@ -293,6 +347,7 @@
         <w:rPr>
           <w:color w:val="000000"/>
         </w:rPr>
+        <w:lastRenderedPageBreak/>
         <w:tab/>
       </w:r>
       <w:r>

</xml_diff>